<commit_message>
Mise à jour du cahier des charges (CDC.docx)
</commit_message>
<xml_diff>
--- a/Spec/CDC.docx
+++ b/Spec/CDC.docx
@@ -43,14 +43,18 @@
         </w:rPr>
         <w:t>rk in progress)</w:t>
       </w:r>
-      <w:bookmarkStart w:id="0" w:name="_GoBack"/>
-      <w:bookmarkEnd w:id="0"/>
     </w:p>
     <w:p>
       <w:pPr>
         <w:pStyle w:val="Titre1"/>
         <w:jc w:val="both"/>
       </w:pPr>
+    </w:p>
+    <w:p>
+      <w:pPr>
+        <w:pStyle w:val="Titre1"/>
+        <w:jc w:val="both"/>
+      </w:pPr>
       <w:r>
         <w:t>1 - Introduction</w:t>
       </w:r>
@@ -102,6 +106,11 @@
       <w:r>
         <w:t xml:space="preserve"> des objectifs à court et moyen terme.</w:t>
       </w:r>
+    </w:p>
+    <w:p>
+      <w:pPr>
+        <w:jc w:val="both"/>
+      </w:pPr>
     </w:p>
     <w:p>
       <w:pPr>
@@ -179,6 +188,11 @@
     </w:p>
     <w:p>
       <w:pPr>
+        <w:jc w:val="both"/>
+      </w:pPr>
+    </w:p>
+    <w:p>
+      <w:pPr>
         <w:pStyle w:val="Titre2"/>
         <w:jc w:val="both"/>
       </w:pPr>
@@ -217,8 +231,248 @@
       <w:pPr>
         <w:jc w:val="both"/>
       </w:pPr>
+    </w:p>
+    <w:p>
+      <w:pPr>
+        <w:pStyle w:val="Titre2"/>
+        <w:jc w:val="both"/>
+      </w:pPr>
+      <w:r>
+        <w:t>2.2 – Calcul des routes commerciales</w:t>
+      </w:r>
+    </w:p>
+    <w:p>
+      <w:pPr>
+        <w:ind w:firstLine="708"/>
+        <w:jc w:val="both"/>
+      </w:pPr>
+      <w:r>
+        <w:t>Afin de facilité</w:t>
+      </w:r>
       <w:r>
         <w:t xml:space="preserve"> </w:t>
+      </w:r>
+      <w:r>
+        <w:t xml:space="preserve">les transactions commerciales, l’outils devra permettre à un utilisateur de choisir la route la plus </w:t>
+      </w:r>
+      <w:r>
+        <w:t>approprier</w:t>
+      </w:r>
+      <w:r>
+        <w:t xml:space="preserve"> en fonction de ses exigences :</w:t>
+      </w:r>
+    </w:p>
+    <w:p>
+      <w:pPr>
+        <w:pStyle w:val="Paragraphedeliste"/>
+        <w:numPr>
+          <w:ilvl w:val="0"/>
+          <w:numId w:val="1"/>
+        </w:numPr>
+        <w:jc w:val="both"/>
+      </w:pPr>
+      <w:r>
+        <w:t>Bénéfice absolue</w:t>
+      </w:r>
+    </w:p>
+    <w:p>
+      <w:pPr>
+        <w:pStyle w:val="Paragraphedeliste"/>
+        <w:numPr>
+          <w:ilvl w:val="0"/>
+          <w:numId w:val="1"/>
+        </w:numPr>
+        <w:jc w:val="both"/>
+      </w:pPr>
+      <w:r>
+        <w:t>Bénéfice relatif</w:t>
+      </w:r>
+    </w:p>
+    <w:p>
+      <w:pPr>
+        <w:pStyle w:val="Paragraphedeliste"/>
+        <w:numPr>
+          <w:ilvl w:val="0"/>
+          <w:numId w:val="1"/>
+        </w:numPr>
+        <w:jc w:val="both"/>
+      </w:pPr>
+      <w:r>
+        <w:t>Bénéfice par unité de temps</w:t>
+      </w:r>
+    </w:p>
+    <w:p>
+      <w:pPr>
+        <w:pStyle w:val="Paragraphedeliste"/>
+        <w:numPr>
+          <w:ilvl w:val="0"/>
+          <w:numId w:val="1"/>
+        </w:numPr>
+        <w:jc w:val="both"/>
+      </w:pPr>
+      <w:r>
+        <w:t>Type de ressource</w:t>
+      </w:r>
+    </w:p>
+    <w:p>
+      <w:pPr>
+        <w:pStyle w:val="Paragraphedeliste"/>
+        <w:numPr>
+          <w:ilvl w:val="0"/>
+          <w:numId w:val="1"/>
+        </w:numPr>
+        <w:jc w:val="both"/>
+      </w:pPr>
+      <w:r>
+        <w:t>Temps de parcours</w:t>
+      </w:r>
+    </w:p>
+    <w:p>
+      <w:pPr>
+        <w:pStyle w:val="Paragraphedeliste"/>
+        <w:numPr>
+          <w:ilvl w:val="0"/>
+          <w:numId w:val="1"/>
+        </w:numPr>
+        <w:jc w:val="both"/>
+      </w:pPr>
+      <w:r>
+        <w:t>Echelle (Système stellaire, système planétaire, astre)</w:t>
+      </w:r>
+    </w:p>
+    <w:p>
+      <w:pPr>
+        <w:ind w:firstLine="708"/>
+        <w:jc w:val="both"/>
+      </w:pPr>
+      <w:r>
+        <w:t>L’outils</w:t>
+      </w:r>
+      <w:r>
+        <w:t xml:space="preserve"> prendra en compte le budget, et </w:t>
+      </w:r>
+      <w:r>
+        <w:t>le vaisseau</w:t>
+      </w:r>
+      <w:r>
+        <w:t xml:space="preserve"> de l’utilisateur pour lui proposer </w:t>
+      </w:r>
+      <w:r>
+        <w:t>la meilleure route possible</w:t>
+      </w:r>
+      <w:r>
+        <w:t>.</w:t>
+      </w:r>
+    </w:p>
+    <w:p>
+      <w:pPr>
+        <w:jc w:val="both"/>
+      </w:pPr>
+      <w:r>
+        <w:lastRenderedPageBreak/>
+        <w:t xml:space="preserve"> </w:t>
+      </w:r>
+      <w:r>
+        <w:tab/>
+        <w:t>La notion d’échelle de la route commercial est pour permettre à un petit vaisseau d’éviter qu’on lui propose des routes interplanétaires par exemple.</w:t>
+      </w:r>
+    </w:p>
+    <w:p>
+      <w:pPr>
+        <w:jc w:val="both"/>
+      </w:pPr>
+    </w:p>
+    <w:p>
+      <w:pPr>
+        <w:pStyle w:val="Titre2"/>
+        <w:jc w:val="both"/>
+      </w:pPr>
+      <w:r>
+        <w:t>2.3 – Base de données participative</w:t>
+      </w:r>
+    </w:p>
+    <w:p>
+      <w:pPr>
+        <w:jc w:val="both"/>
+      </w:pPr>
+      <w:r>
+        <w:tab/>
+        <w:t>La base de données sourcera et datera toutes les entr</w:t>
+      </w:r>
+      <w:r>
+        <w:t>és, qu’elle vient d’une entrée spontanée de joueur, de résultat</w:t>
+      </w:r>
+      <w:r>
+        <w:t>s</w:t>
+      </w:r>
+      <w:r>
+        <w:t xml:space="preserve"> de missions attribu</w:t>
+      </w:r>
+      <w:r>
+        <w:t>és</w:t>
+      </w:r>
+      <w:r>
+        <w:t xml:space="preserve"> par l’outils ou d’une base de données externe</w:t>
+      </w:r>
+      <w:r>
+        <w:t xml:space="preserve"> (autres</w:t>
+      </w:r>
+      <w:bookmarkStart w:id="0" w:name="_GoBack"/>
+      <w:bookmarkEnd w:id="0"/>
+      <w:r>
+        <w:t xml:space="preserve"> outils par exemple)</w:t>
+      </w:r>
+      <w:r>
+        <w:t>.</w:t>
+      </w:r>
+    </w:p>
+    <w:p>
+      <w:pPr>
+        <w:jc w:val="both"/>
+      </w:pPr>
+      <w:r>
+        <w:tab/>
+        <w:t>Pour motiver la collecte de donn</w:t>
+      </w:r>
+      <w:r>
+        <w:t>ées un système de mission rapportant des points avec un classement sera mis en place.</w:t>
+      </w:r>
+    </w:p>
+    <w:p>
+      <w:pPr>
+        <w:jc w:val="both"/>
+      </w:pPr>
+    </w:p>
+    <w:p>
+      <w:pPr>
+        <w:pStyle w:val="Titre1"/>
+        <w:jc w:val="both"/>
+      </w:pPr>
+      <w:r>
+        <w:t>3 – Développement</w:t>
+      </w:r>
+    </w:p>
+    <w:p>
+      <w:pPr>
+        <w:jc w:val="both"/>
+      </w:pPr>
+      <w:r>
+        <w:tab/>
+      </w:r>
+      <w:r>
+        <w:t xml:space="preserve">Dans ce projet, </w:t>
+      </w:r>
+      <w:r>
+        <w:t>un développement participatif est prévu, en premier lieu lors de la phase de définition du projet par un recueille des opinons.</w:t>
+      </w:r>
+    </w:p>
+    <w:p>
+      <w:pPr>
+        <w:jc w:val="both"/>
+      </w:pPr>
+      <w:r>
+        <w:tab/>
+        <w:t>Ensuite lors de la rédaction des spéciations le projet sera décomposé en taches indépendantes pour permettre à chacun de participer en réalisant une de ses taches. Cette conception devrait également faciliter l’évolution de l’outils.</w:t>
       </w:r>
     </w:p>
     <w:sectPr>
@@ -475,6 +729,7 @@
     <w:lsdException w:name="HTML Sample" w:semiHidden="1" w:unhideWhenUsed="1"/>
     <w:lsdException w:name="HTML Typewriter" w:semiHidden="1" w:unhideWhenUsed="1"/>
     <w:lsdException w:name="HTML Variable" w:semiHidden="1" w:unhideWhenUsed="1"/>
+    <w:lsdException w:name="Normal Table" w:semiHidden="1" w:unhideWhenUsed="1"/>
     <w:lsdException w:name="annotation subject" w:semiHidden="1" w:unhideWhenUsed="1"/>
     <w:lsdException w:name="No List" w:semiHidden="1" w:unhideWhenUsed="1"/>
     <w:lsdException w:name="Outline List 1" w:semiHidden="1" w:unhideWhenUsed="1"/>
@@ -521,8 +776,10 @@
     <w:lsdException w:name="Table Subtle 2" w:semiHidden="1" w:unhideWhenUsed="1"/>
     <w:lsdException w:name="Table Web 1" w:semiHidden="1" w:unhideWhenUsed="1"/>
     <w:lsdException w:name="Table Web 2" w:semiHidden="1" w:unhideWhenUsed="1"/>
+    <w:lsdException w:name="Table Web 3" w:semiHidden="1" w:unhideWhenUsed="1"/>
     <w:lsdException w:name="Balloon Text" w:semiHidden="1" w:unhideWhenUsed="1"/>
     <w:lsdException w:name="Table Grid" w:uiPriority="39"/>
+    <w:lsdException w:name="Table Theme" w:semiHidden="1" w:unhideWhenUsed="1"/>
     <w:lsdException w:name="Placeholder Text" w:semiHidden="1"/>
     <w:lsdException w:name="No Spacing" w:uiPriority="1" w:qFormat="1"/>
     <w:lsdException w:name="Light Shading" w:uiPriority="60"/>

</xml_diff>